<commit_message>
Update syllabus with mylab math
</commit_message>
<xml_diff>
--- a/Syllabus/2021Spring/Math 208 Spring 2021 Syllabus.docx
+++ b/Syllabus/2021Spring/Math 208 Spring 2021 Syllabus.docx
@@ -181,6 +181,9 @@
               <w:r>
                 <w:t>‬</w:t>
               </w:r>
+              <w:r>
+                <w:t>‬</w:t>
+              </w:r>
             </w:dir>
           </w:p>
         </w:tc>
@@ -214,15 +217,7 @@
               <w:t>College Mathematics for Business, Economics, Life Sciences, and Social Sciences</w:t>
             </w:r>
             <w:r>
-              <w:t xml:space="preserve">. Barnett, Ziegler, </w:t>
-            </w:r>
-            <w:proofErr w:type="spellStart"/>
-            <w:r>
-              <w:t>Byleen</w:t>
-            </w:r>
-            <w:proofErr w:type="spellEnd"/>
-            <w:r>
-              <w:t>, Stocker. 14th Edition Pearson Publishing ISBN 9780134674148</w:t>
+              <w:t>. Barnett, Ziegler, Byleen, Stocker. 14th Edition Pearson Publishing ISBN 9780134674148</w:t>
             </w:r>
           </w:p>
         </w:tc>
@@ -254,23 +249,7 @@
                 <w:b/>
                 <w:bCs/>
               </w:rPr>
-              <w:t xml:space="preserve">Tues, </w:t>
-            </w:r>
-            <w:proofErr w:type="spellStart"/>
-            <w:r>
-              <w:rPr>
-                <w:b/>
-                <w:bCs/>
-              </w:rPr>
-              <w:t>Thur</w:t>
-            </w:r>
-            <w:proofErr w:type="spellEnd"/>
-            <w:r>
-              <w:rPr>
-                <w:b/>
-                <w:bCs/>
-              </w:rPr>
-              <w:t>:</w:t>
+              <w:t>Tues, Thur:</w:t>
             </w:r>
             <w:r>
               <w:t xml:space="preserve"> 2:00-4:00PM</w:t>
@@ -334,7 +313,7 @@
               <w:rPr>
                 <w:noProof/>
               </w:rPr>
-              <w:t>1/19/2021</w:t>
+              <w:t>1/20/2021</w:t>
             </w:r>
             <w:r>
               <w:fldChar w:fldCharType="end"/>
@@ -454,15 +433,7 @@
         <w:t>College Mathematics for Business, Economics, Life Sciences, and Social Sciences</w:t>
       </w:r>
       <w:r>
-        <w:t xml:space="preserve">. Barnett, Ziegler, </w:t>
-      </w:r>
-      <w:proofErr w:type="spellStart"/>
-      <w:r>
-        <w:t>Byleen</w:t>
-      </w:r>
-      <w:proofErr w:type="spellEnd"/>
-      <w:r>
-        <w:t>, Stocker. 14th Edition Pearson Publishing ISBN 9780134674148</w:t>
+        <w:t>. Barnett, Ziegler, Byleen, Stocker. 14th Edition Pearson Publishing ISBN 9780134674148</w:t>
       </w:r>
     </w:p>
     <w:p>
@@ -497,39 +468,7 @@
           <w:i/>
           <w:iCs/>
         </w:rPr>
-        <w:t xml:space="preserve">, log, e, </w:t>
-      </w:r>
-      <w:proofErr w:type="gramStart"/>
-      <w:r>
-        <w:rPr>
-          <w:i/>
-          <w:iCs/>
-        </w:rPr>
-        <w:t>n!,</w:t>
-      </w:r>
-      <w:proofErr w:type="gramEnd"/>
-      <w:r>
-        <w:rPr>
-          <w:i/>
-          <w:iCs/>
-        </w:rPr>
-        <w:t xml:space="preserve"> </w:t>
-      </w:r>
-      <w:proofErr w:type="spellStart"/>
-      <w:r>
-        <w:rPr>
-          <w:i/>
-          <w:iCs/>
-        </w:rPr>
-        <w:t>nC</w:t>
-      </w:r>
-      <w:proofErr w:type="spellEnd"/>
-      <w:r>
-        <w:rPr>
-          <w:i/>
-          <w:iCs/>
-        </w:rPr>
-        <w:t xml:space="preserve">, </w:t>
+        <w:t xml:space="preserve">, log, e, n!, nC, </w:t>
       </w:r>
       <w:r>
         <w:rPr>
@@ -554,15 +493,13 @@
         </w:numPr>
       </w:pPr>
       <w:r>
-        <w:t xml:space="preserve">Access to </w:t>
-      </w:r>
-      <w:proofErr w:type="spellStart"/>
-      <w:r>
-        <w:t>MyMathLabs</w:t>
-      </w:r>
-      <w:proofErr w:type="spellEnd"/>
+        <w:t>Access to MyMathLabs</w:t>
+      </w:r>
       <w:r>
         <w:t>. Usually, this comes with the textbook.</w:t>
+      </w:r>
+      <w:r>
+        <w:t xml:space="preserve"> See the flyer on Canvas</w:t>
       </w:r>
     </w:p>
     <w:p>
@@ -600,15 +537,7 @@
         </w:numPr>
       </w:pPr>
       <w:r>
-        <w:t>5</w:t>
-      </w:r>
-      <w:proofErr w:type="gramStart"/>
-      <w:r>
-        <w:t>+  IB</w:t>
-      </w:r>
-      <w:proofErr w:type="gramEnd"/>
-      <w:r>
-        <w:t xml:space="preserve"> Math </w:t>
+        <w:t xml:space="preserve">5+  IB Math </w:t>
       </w:r>
       <w:r>
         <w:t>–</w:t>
@@ -859,43 +788,160 @@
         <w:pStyle w:val="Heading1"/>
       </w:pPr>
       <w:r>
+        <w:t>MyLab Math</w:t>
+      </w:r>
+    </w:p>
+    <w:p>
+      <w:r>
+        <w:t>MyMath</w:t>
+      </w:r>
+      <w:r>
+        <w:t xml:space="preserve"> </w:t>
+      </w:r>
+      <w:r>
+        <w:t>Lab is an online interactive and educational system</w:t>
+      </w:r>
+      <w:r>
+        <w:t>. Much of your homework and grading wil</w:t>
+      </w:r>
+      <w:r>
+        <w:t xml:space="preserve">l be completed using this. To access </w:t>
+      </w:r>
+      <w:r>
+        <w:t>MyMath</w:t>
+      </w:r>
+      <w:r>
+        <w:t xml:space="preserve"> </w:t>
+      </w:r>
+      <w:r>
+        <w:t>Lab</w:t>
+      </w:r>
+      <w:r>
+        <w:t xml:space="preserve"> see </w:t>
+      </w:r>
+      <w:r>
+        <w:t>the Student Registration Handout in the course information section on Canvas.</w:t>
+      </w:r>
+    </w:p>
+    <w:p/>
+    <w:p>
+      <w:r>
+        <w:t xml:space="preserve">If you are having trouble with this system please access their </w:t>
+      </w:r>
+      <w:r>
+        <w:t>VIRTUAL OFFICE HOURS</w:t>
+      </w:r>
+      <w:r>
+        <w:t xml:space="preserve"> on:</w:t>
+      </w:r>
+    </w:p>
+    <w:p>
+      <w:pPr>
+        <w:pStyle w:val="ListParagraph"/>
+        <w:numPr>
+          <w:ilvl w:val="0"/>
+          <w:numId w:val="15"/>
+        </w:numPr>
+        <w:rPr>
+          <w:color w:val="201F1E"/>
+        </w:rPr>
+      </w:pPr>
+      <w:r>
+        <w:rPr>
+          <w:bdr w:val="none" w:sz="0" w:space="0" w:color="auto" w:frame="1"/>
+        </w:rPr>
+        <w:t>Jan. 26 &amp; 27 12:30-2:30</w:t>
+      </w:r>
+    </w:p>
+    <w:p>
+      <w:pPr>
+        <w:pStyle w:val="ListParagraph"/>
+        <w:numPr>
+          <w:ilvl w:val="0"/>
+          <w:numId w:val="15"/>
+        </w:numPr>
+      </w:pPr>
+      <w:r>
+        <w:rPr>
+          <w:bdr w:val="none" w:sz="0" w:space="0" w:color="auto" w:frame="1"/>
+        </w:rPr>
+        <w:t>Jan. 29 10-12</w:t>
+      </w:r>
+    </w:p>
+    <w:p>
+      <w:r>
+        <w:t>Join Zoom Meeting</w:t>
+      </w:r>
+      <w:r>
+        <w:t xml:space="preserve">, </w:t>
+      </w:r>
+      <w:hyperlink r:id="rId8" w:history="1">
+        <w:r>
+          <w:rPr>
+            <w:rStyle w:val="Hyperlink"/>
+            <w:sz w:val="20"/>
+            <w:szCs w:val="20"/>
+          </w:rPr>
+          <w:t>https://pearson.zoom.us/j/5042231551?pwd=ZGxFMGtUVk1mL0xxR2JrYWU1Q3VZZz09</w:t>
+        </w:r>
+      </w:hyperlink>
+    </w:p>
+    <w:p>
+      <w:pPr>
+        <w:pStyle w:val="ListParagraph"/>
+        <w:numPr>
+          <w:ilvl w:val="0"/>
+          <w:numId w:val="16"/>
+        </w:numPr>
+      </w:pPr>
+      <w:r>
+        <w:t>Meeting ID: 504 223 1551</w:t>
+      </w:r>
+    </w:p>
+    <w:p>
+      <w:pPr>
+        <w:pStyle w:val="ListParagraph"/>
+        <w:numPr>
+          <w:ilvl w:val="0"/>
+          <w:numId w:val="16"/>
+        </w:numPr>
+      </w:pPr>
+      <w:r>
+        <w:t>Passcode: Snoopy</w:t>
+      </w:r>
+    </w:p>
+    <w:p>
+      <w:pPr>
+        <w:pStyle w:val="Heading1"/>
+      </w:pPr>
+      <w:r>
         <w:t>Homework</w:t>
       </w:r>
     </w:p>
     <w:p>
       <w:r>
-        <w:t>Homework will be regularly</w:t>
-      </w:r>
-      <w:r>
-        <w:t xml:space="preserve"> assigned.</w:t>
-      </w:r>
-      <w:r>
-        <w:t xml:space="preserve"> There will be two types, those that are completed using </w:t>
-      </w:r>
-      <w:proofErr w:type="spellStart"/>
-      <w:r>
-        <w:t>MyMathLabs</w:t>
-      </w:r>
-      <w:proofErr w:type="spellEnd"/>
-      <w:r>
-        <w:t xml:space="preserve"> and about 3</w:t>
+        <w:t>Homework will be regularly assigned.</w:t>
+      </w:r>
+      <w:r>
+        <w:t xml:space="preserve"> There will be two types, those that are completed using MyLab</w:t>
+      </w:r>
+      <w:r>
+        <w:t xml:space="preserve"> Math</w:t>
+      </w:r>
+      <w:r>
+        <w:t xml:space="preserve"> and about </w:t>
+      </w:r>
+      <w:r>
+        <w:t>3</w:t>
       </w:r>
       <w:r>
         <w:t xml:space="preserve"> </w:t>
       </w:r>
       <w:r>
-        <w:t>problems that are submitted via Canvas. You will be given</w:t>
-      </w:r>
-      <w:r>
-        <w:t xml:space="preserve"> the </w:t>
-      </w:r>
-      <w:proofErr w:type="spellStart"/>
-      <w:r>
-        <w:t>MyMathLabs</w:t>
-      </w:r>
-      <w:proofErr w:type="spellEnd"/>
-      <w:r>
-        <w:t xml:space="preserve"> code during the first day of classes.</w:t>
+        <w:t>problems that are submitted via Canvas</w:t>
+      </w:r>
+      <w:r>
+        <w:t>.</w:t>
       </w:r>
     </w:p>
     <w:p/>
@@ -967,7 +1013,13 @@
         <w:t xml:space="preserve"> maximum</w:t>
       </w:r>
       <w:r>
-        <w:t xml:space="preserve"> points awarded will be reduced. </w:t>
+        <w:t xml:space="preserve"> points awarded will be reduced</w:t>
+      </w:r>
+      <w:r>
+        <w:t xml:space="preserve"> by 50%</w:t>
+      </w:r>
+      <w:r>
+        <w:t xml:space="preserve">. </w:t>
       </w:r>
     </w:p>
     <w:p/>
@@ -1006,10 +1058,22 @@
         <w:t>Some solutions may be reviewed in class</w:t>
       </w:r>
       <w:r>
-        <w:t xml:space="preserve">. </w:t>
-      </w:r>
-      <w:r>
-        <w:t xml:space="preserve">Each </w:t>
+        <w:t>.</w:t>
+      </w:r>
+    </w:p>
+    <w:p/>
+    <w:p>
+      <w:r>
+        <w:t xml:space="preserve">The </w:t>
+      </w:r>
+      <w:r>
+        <w:t>MyLab Math</w:t>
+      </w:r>
+      <w:r>
+        <w:t xml:space="preserve"> homework and the Canvas submitted work are each 50% of the total homework score. For the Canvas submitted work, e</w:t>
+      </w:r>
+      <w:r>
+        <w:t xml:space="preserve">ach </w:t>
       </w:r>
       <w:r>
         <w:t>assignment</w:t>
@@ -1069,7 +1133,7 @@
         </w:numPr>
       </w:pPr>
       <w:r>
-        <w:t>1 point if an attempt has been made but no strategy or use of a formula are presented</w:t>
+        <w:t>1 point if an attempt has been made but no strategy or use of formula are presented</w:t>
       </w:r>
     </w:p>
     <w:p>
@@ -1089,23 +1153,14 @@
         <w:pStyle w:val="Heading1"/>
       </w:pPr>
       <w:r>
-        <w:lastRenderedPageBreak/>
         <w:t>Extra Credit</w:t>
       </w:r>
     </w:p>
     <w:p>
       <w:r>
-        <w:t xml:space="preserve">Supplemental Instructions (SI) is offered for this class. Our S.I. leader is Halle </w:t>
-      </w:r>
-      <w:proofErr w:type="spellStart"/>
-      <w:r>
-        <w:t>Berres</w:t>
-      </w:r>
-      <w:proofErr w:type="spellEnd"/>
-      <w:r>
-        <w:t xml:space="preserve">, </w:t>
-      </w:r>
-      <w:hyperlink r:id="rId8" w:history="1">
+        <w:t xml:space="preserve">Supplemental Instructions (SI) is offered for this class. Our S.I. leader is Halle Berres, </w:t>
+      </w:r>
+      <w:hyperlink r:id="rId9" w:history="1">
         <w:r>
           <w:rPr>
             <w:rStyle w:val="Hyperlink"/>
@@ -2143,37 +2198,10 @@
           <w:rStyle w:val="None"/>
         </w:rPr>
       </w:pPr>
-    </w:p>
-    <w:p>
-      <w:pPr>
-        <w:spacing w:after="160" w:line="259" w:lineRule="auto"/>
-        <w:rPr>
-          <w:rStyle w:val="None"/>
-          <w:rFonts w:asciiTheme="majorHAnsi" w:eastAsiaTheme="majorEastAsia" w:hAnsiTheme="majorHAnsi" w:cstheme="majorBidi"/>
-          <w:color w:val="2F5496" w:themeColor="accent1" w:themeShade="BF"/>
-          <w:sz w:val="32"/>
-          <w:szCs w:val="32"/>
-        </w:rPr>
-      </w:pPr>
       <w:r>
         <w:rPr>
           <w:rStyle w:val="None"/>
         </w:rPr>
-        <w:br w:type="page"/>
-      </w:r>
-    </w:p>
-    <w:p>
-      <w:pPr>
-        <w:pStyle w:val="Heading1"/>
-        <w:rPr>
-          <w:rStyle w:val="None"/>
-        </w:rPr>
-      </w:pPr>
-      <w:r>
-        <w:rPr>
-          <w:rStyle w:val="None"/>
-        </w:rPr>
-        <w:lastRenderedPageBreak/>
         <w:t>Important Dates</w:t>
       </w:r>
     </w:p>
@@ -2360,26 +2388,7 @@
           </w:tcPr>
           <w:p>
             <w:r>
-              <w:t xml:space="preserve">UWM </w:t>
-            </w:r>
-            <w:r>
-              <w:t xml:space="preserve">last day to add, last day to change to/from </w:t>
-            </w:r>
-            <w:proofErr w:type="spellStart"/>
-            <w:r>
-              <w:t>cr</w:t>
-            </w:r>
-            <w:proofErr w:type="spellEnd"/>
-            <w:r>
-              <w:t xml:space="preserve">/no </w:t>
-            </w:r>
-            <w:proofErr w:type="spellStart"/>
-            <w:r>
-              <w:t>cr</w:t>
-            </w:r>
-            <w:proofErr w:type="spellEnd"/>
-            <w:r>
-              <w:t>/audit status</w:t>
+              <w:t>UWM last day to add, last day to change to/from cr/no cr/audit status</w:t>
             </w:r>
           </w:p>
         </w:tc>
@@ -2678,7 +2687,7 @@
       <w:r>
         <w:t xml:space="preserve">UWM Syllabus policies can be found here: </w:t>
       </w:r>
-      <w:hyperlink r:id="rId9" w:history="1">
+      <w:hyperlink r:id="rId10" w:history="1">
         <w:r>
           <w:rPr>
             <w:rStyle w:val="Hyperlink1"/>
@@ -2721,7 +2730,7 @@
         </w:rPr>
         <w:t xml:space="preserve"> has a responsibility to promote academic honesty and integrity and to develop procedures to deal effectively with instances of academic dishonestly.  Students are responsible for the honest completion and representation of their work. Further information can be found at: </w:t>
       </w:r>
-      <w:hyperlink r:id="rId10" w:history="1">
+      <w:hyperlink r:id="rId11" w:history="1">
         <w:r>
           <w:rPr>
             <w:rStyle w:val="Hyperlink"/>
@@ -2756,7 +2765,7 @@
         </w:rPr>
         <w:t xml:space="preserve">Sexual harassment is reprehensible and will not be tolerated by the University. Further information can be found at: </w:t>
       </w:r>
-      <w:hyperlink r:id="rId11" w:history="1">
+      <w:hyperlink r:id="rId12" w:history="1">
         <w:r>
           <w:rPr>
             <w:rStyle w:val="Hyperlink"/>
@@ -3147,6 +3156,119 @@
     </w:lvl>
   </w:abstractNum>
   <w:abstractNum w:abstractNumId="3" w15:restartNumberingAfterBreak="0">
+    <w:nsid w:val="083A414C"/>
+    <w:multiLevelType w:val="hybridMultilevel"/>
+    <w:tmpl w:val="736C80FE"/>
+    <w:lvl w:ilvl="0" w:tplc="04090001">
+      <w:start w:val="1"/>
+      <w:numFmt w:val="bullet"/>
+      <w:lvlText w:val=""/>
+      <w:lvlJc w:val="left"/>
+      <w:pPr>
+        <w:ind w:left="720" w:hanging="360"/>
+      </w:pPr>
+      <w:rPr>
+        <w:rFonts w:ascii="Symbol" w:hAnsi="Symbol" w:hint="default"/>
+      </w:rPr>
+    </w:lvl>
+    <w:lvl w:ilvl="1" w:tplc="04090003" w:tentative="1">
+      <w:start w:val="1"/>
+      <w:numFmt w:val="bullet"/>
+      <w:lvlText w:val="o"/>
+      <w:lvlJc w:val="left"/>
+      <w:pPr>
+        <w:ind w:left="1440" w:hanging="360"/>
+      </w:pPr>
+      <w:rPr>
+        <w:rFonts w:ascii="Courier New" w:hAnsi="Courier New" w:cs="Courier New" w:hint="default"/>
+      </w:rPr>
+    </w:lvl>
+    <w:lvl w:ilvl="2" w:tplc="04090005" w:tentative="1">
+      <w:start w:val="1"/>
+      <w:numFmt w:val="bullet"/>
+      <w:lvlText w:val=""/>
+      <w:lvlJc w:val="left"/>
+      <w:pPr>
+        <w:ind w:left="2160" w:hanging="360"/>
+      </w:pPr>
+      <w:rPr>
+        <w:rFonts w:ascii="Wingdings" w:hAnsi="Wingdings" w:hint="default"/>
+      </w:rPr>
+    </w:lvl>
+    <w:lvl w:ilvl="3" w:tplc="04090001" w:tentative="1">
+      <w:start w:val="1"/>
+      <w:numFmt w:val="bullet"/>
+      <w:lvlText w:val=""/>
+      <w:lvlJc w:val="left"/>
+      <w:pPr>
+        <w:ind w:left="2880" w:hanging="360"/>
+      </w:pPr>
+      <w:rPr>
+        <w:rFonts w:ascii="Symbol" w:hAnsi="Symbol" w:hint="default"/>
+      </w:rPr>
+    </w:lvl>
+    <w:lvl w:ilvl="4" w:tplc="04090003" w:tentative="1">
+      <w:start w:val="1"/>
+      <w:numFmt w:val="bullet"/>
+      <w:lvlText w:val="o"/>
+      <w:lvlJc w:val="left"/>
+      <w:pPr>
+        <w:ind w:left="3600" w:hanging="360"/>
+      </w:pPr>
+      <w:rPr>
+        <w:rFonts w:ascii="Courier New" w:hAnsi="Courier New" w:cs="Courier New" w:hint="default"/>
+      </w:rPr>
+    </w:lvl>
+    <w:lvl w:ilvl="5" w:tplc="04090005" w:tentative="1">
+      <w:start w:val="1"/>
+      <w:numFmt w:val="bullet"/>
+      <w:lvlText w:val=""/>
+      <w:lvlJc w:val="left"/>
+      <w:pPr>
+        <w:ind w:left="4320" w:hanging="360"/>
+      </w:pPr>
+      <w:rPr>
+        <w:rFonts w:ascii="Wingdings" w:hAnsi="Wingdings" w:hint="default"/>
+      </w:rPr>
+    </w:lvl>
+    <w:lvl w:ilvl="6" w:tplc="04090001" w:tentative="1">
+      <w:start w:val="1"/>
+      <w:numFmt w:val="bullet"/>
+      <w:lvlText w:val=""/>
+      <w:lvlJc w:val="left"/>
+      <w:pPr>
+        <w:ind w:left="5040" w:hanging="360"/>
+      </w:pPr>
+      <w:rPr>
+        <w:rFonts w:ascii="Symbol" w:hAnsi="Symbol" w:hint="default"/>
+      </w:rPr>
+    </w:lvl>
+    <w:lvl w:ilvl="7" w:tplc="04090003" w:tentative="1">
+      <w:start w:val="1"/>
+      <w:numFmt w:val="bullet"/>
+      <w:lvlText w:val="o"/>
+      <w:lvlJc w:val="left"/>
+      <w:pPr>
+        <w:ind w:left="5760" w:hanging="360"/>
+      </w:pPr>
+      <w:rPr>
+        <w:rFonts w:ascii="Courier New" w:hAnsi="Courier New" w:cs="Courier New" w:hint="default"/>
+      </w:rPr>
+    </w:lvl>
+    <w:lvl w:ilvl="8" w:tplc="04090005" w:tentative="1">
+      <w:start w:val="1"/>
+      <w:numFmt w:val="bullet"/>
+      <w:lvlText w:val=""/>
+      <w:lvlJc w:val="left"/>
+      <w:pPr>
+        <w:ind w:left="6480" w:hanging="360"/>
+      </w:pPr>
+      <w:rPr>
+        <w:rFonts w:ascii="Wingdings" w:hAnsi="Wingdings" w:hint="default"/>
+      </w:rPr>
+    </w:lvl>
+  </w:abstractNum>
+  <w:abstractNum w:abstractNumId="4" w15:restartNumberingAfterBreak="0">
     <w:nsid w:val="08974326"/>
     <w:multiLevelType w:val="hybridMultilevel"/>
     <w:tmpl w:val="7E920C90"/>
@@ -3259,7 +3381,7 @@
       </w:rPr>
     </w:lvl>
   </w:abstractNum>
-  <w:abstractNum w:abstractNumId="4" w15:restartNumberingAfterBreak="0">
+  <w:abstractNum w:abstractNumId="5" w15:restartNumberingAfterBreak="0">
     <w:nsid w:val="1BA37B32"/>
     <w:multiLevelType w:val="hybridMultilevel"/>
     <w:tmpl w:val="EF6ED35E"/>
@@ -3372,7 +3494,120 @@
       </w:rPr>
     </w:lvl>
   </w:abstractNum>
-  <w:abstractNum w:abstractNumId="5" w15:restartNumberingAfterBreak="0">
+  <w:abstractNum w:abstractNumId="6" w15:restartNumberingAfterBreak="0">
+    <w:nsid w:val="1BC34AAB"/>
+    <w:multiLevelType w:val="hybridMultilevel"/>
+    <w:tmpl w:val="7C02D7BA"/>
+    <w:lvl w:ilvl="0" w:tplc="04090001">
+      <w:start w:val="1"/>
+      <w:numFmt w:val="bullet"/>
+      <w:lvlText w:val=""/>
+      <w:lvlJc w:val="left"/>
+      <w:pPr>
+        <w:ind w:left="720" w:hanging="360"/>
+      </w:pPr>
+      <w:rPr>
+        <w:rFonts w:ascii="Symbol" w:hAnsi="Symbol" w:hint="default"/>
+      </w:rPr>
+    </w:lvl>
+    <w:lvl w:ilvl="1" w:tplc="04090003" w:tentative="1">
+      <w:start w:val="1"/>
+      <w:numFmt w:val="bullet"/>
+      <w:lvlText w:val="o"/>
+      <w:lvlJc w:val="left"/>
+      <w:pPr>
+        <w:ind w:left="1440" w:hanging="360"/>
+      </w:pPr>
+      <w:rPr>
+        <w:rFonts w:ascii="Courier New" w:hAnsi="Courier New" w:cs="Courier New" w:hint="default"/>
+      </w:rPr>
+    </w:lvl>
+    <w:lvl w:ilvl="2" w:tplc="04090005" w:tentative="1">
+      <w:start w:val="1"/>
+      <w:numFmt w:val="bullet"/>
+      <w:lvlText w:val=""/>
+      <w:lvlJc w:val="left"/>
+      <w:pPr>
+        <w:ind w:left="2160" w:hanging="360"/>
+      </w:pPr>
+      <w:rPr>
+        <w:rFonts w:ascii="Wingdings" w:hAnsi="Wingdings" w:hint="default"/>
+      </w:rPr>
+    </w:lvl>
+    <w:lvl w:ilvl="3" w:tplc="04090001" w:tentative="1">
+      <w:start w:val="1"/>
+      <w:numFmt w:val="bullet"/>
+      <w:lvlText w:val=""/>
+      <w:lvlJc w:val="left"/>
+      <w:pPr>
+        <w:ind w:left="2880" w:hanging="360"/>
+      </w:pPr>
+      <w:rPr>
+        <w:rFonts w:ascii="Symbol" w:hAnsi="Symbol" w:hint="default"/>
+      </w:rPr>
+    </w:lvl>
+    <w:lvl w:ilvl="4" w:tplc="04090003" w:tentative="1">
+      <w:start w:val="1"/>
+      <w:numFmt w:val="bullet"/>
+      <w:lvlText w:val="o"/>
+      <w:lvlJc w:val="left"/>
+      <w:pPr>
+        <w:ind w:left="3600" w:hanging="360"/>
+      </w:pPr>
+      <w:rPr>
+        <w:rFonts w:ascii="Courier New" w:hAnsi="Courier New" w:cs="Courier New" w:hint="default"/>
+      </w:rPr>
+    </w:lvl>
+    <w:lvl w:ilvl="5" w:tplc="04090005" w:tentative="1">
+      <w:start w:val="1"/>
+      <w:numFmt w:val="bullet"/>
+      <w:lvlText w:val=""/>
+      <w:lvlJc w:val="left"/>
+      <w:pPr>
+        <w:ind w:left="4320" w:hanging="360"/>
+      </w:pPr>
+      <w:rPr>
+        <w:rFonts w:ascii="Wingdings" w:hAnsi="Wingdings" w:hint="default"/>
+      </w:rPr>
+    </w:lvl>
+    <w:lvl w:ilvl="6" w:tplc="04090001" w:tentative="1">
+      <w:start w:val="1"/>
+      <w:numFmt w:val="bullet"/>
+      <w:lvlText w:val=""/>
+      <w:lvlJc w:val="left"/>
+      <w:pPr>
+        <w:ind w:left="5040" w:hanging="360"/>
+      </w:pPr>
+      <w:rPr>
+        <w:rFonts w:ascii="Symbol" w:hAnsi="Symbol" w:hint="default"/>
+      </w:rPr>
+    </w:lvl>
+    <w:lvl w:ilvl="7" w:tplc="04090003" w:tentative="1">
+      <w:start w:val="1"/>
+      <w:numFmt w:val="bullet"/>
+      <w:lvlText w:val="o"/>
+      <w:lvlJc w:val="left"/>
+      <w:pPr>
+        <w:ind w:left="5760" w:hanging="360"/>
+      </w:pPr>
+      <w:rPr>
+        <w:rFonts w:ascii="Courier New" w:hAnsi="Courier New" w:cs="Courier New" w:hint="default"/>
+      </w:rPr>
+    </w:lvl>
+    <w:lvl w:ilvl="8" w:tplc="04090005" w:tentative="1">
+      <w:start w:val="1"/>
+      <w:numFmt w:val="bullet"/>
+      <w:lvlText w:val=""/>
+      <w:lvlJc w:val="left"/>
+      <w:pPr>
+        <w:ind w:left="6480" w:hanging="360"/>
+      </w:pPr>
+      <w:rPr>
+        <w:rFonts w:ascii="Wingdings" w:hAnsi="Wingdings" w:hint="default"/>
+      </w:rPr>
+    </w:lvl>
+  </w:abstractNum>
+  <w:abstractNum w:abstractNumId="7" w15:restartNumberingAfterBreak="0">
     <w:nsid w:val="2C062DAD"/>
     <w:multiLevelType w:val="hybridMultilevel"/>
     <w:tmpl w:val="0E448460"/>
@@ -3485,7 +3720,7 @@
       </w:rPr>
     </w:lvl>
   </w:abstractNum>
-  <w:abstractNum w:abstractNumId="6" w15:restartNumberingAfterBreak="0">
+  <w:abstractNum w:abstractNumId="8" w15:restartNumberingAfterBreak="0">
     <w:nsid w:val="2E1B08A6"/>
     <w:multiLevelType w:val="hybridMultilevel"/>
     <w:tmpl w:val="E4D66116"/>
@@ -3598,7 +3833,7 @@
       </w:rPr>
     </w:lvl>
   </w:abstractNum>
-  <w:abstractNum w:abstractNumId="7" w15:restartNumberingAfterBreak="0">
+  <w:abstractNum w:abstractNumId="9" w15:restartNumberingAfterBreak="0">
     <w:nsid w:val="2F591E1A"/>
     <w:multiLevelType w:val="hybridMultilevel"/>
     <w:tmpl w:val="476EB74A"/>
@@ -3728,7 +3963,120 @@
       </w:rPr>
     </w:lvl>
   </w:abstractNum>
-  <w:abstractNum w:abstractNumId="8" w15:restartNumberingAfterBreak="0">
+  <w:abstractNum w:abstractNumId="10" w15:restartNumberingAfterBreak="0">
+    <w:nsid w:val="3B5D238B"/>
+    <w:multiLevelType w:val="hybridMultilevel"/>
+    <w:tmpl w:val="A91C1760"/>
+    <w:lvl w:ilvl="0" w:tplc="04090001">
+      <w:start w:val="1"/>
+      <w:numFmt w:val="bullet"/>
+      <w:lvlText w:val=""/>
+      <w:lvlJc w:val="left"/>
+      <w:pPr>
+        <w:ind w:left="720" w:hanging="360"/>
+      </w:pPr>
+      <w:rPr>
+        <w:rFonts w:ascii="Symbol" w:hAnsi="Symbol" w:hint="default"/>
+      </w:rPr>
+    </w:lvl>
+    <w:lvl w:ilvl="1" w:tplc="04090003" w:tentative="1">
+      <w:start w:val="1"/>
+      <w:numFmt w:val="bullet"/>
+      <w:lvlText w:val="o"/>
+      <w:lvlJc w:val="left"/>
+      <w:pPr>
+        <w:ind w:left="1440" w:hanging="360"/>
+      </w:pPr>
+      <w:rPr>
+        <w:rFonts w:ascii="Courier New" w:hAnsi="Courier New" w:cs="Courier New" w:hint="default"/>
+      </w:rPr>
+    </w:lvl>
+    <w:lvl w:ilvl="2" w:tplc="04090005" w:tentative="1">
+      <w:start w:val="1"/>
+      <w:numFmt w:val="bullet"/>
+      <w:lvlText w:val=""/>
+      <w:lvlJc w:val="left"/>
+      <w:pPr>
+        <w:ind w:left="2160" w:hanging="360"/>
+      </w:pPr>
+      <w:rPr>
+        <w:rFonts w:ascii="Wingdings" w:hAnsi="Wingdings" w:hint="default"/>
+      </w:rPr>
+    </w:lvl>
+    <w:lvl w:ilvl="3" w:tplc="04090001" w:tentative="1">
+      <w:start w:val="1"/>
+      <w:numFmt w:val="bullet"/>
+      <w:lvlText w:val=""/>
+      <w:lvlJc w:val="left"/>
+      <w:pPr>
+        <w:ind w:left="2880" w:hanging="360"/>
+      </w:pPr>
+      <w:rPr>
+        <w:rFonts w:ascii="Symbol" w:hAnsi="Symbol" w:hint="default"/>
+      </w:rPr>
+    </w:lvl>
+    <w:lvl w:ilvl="4" w:tplc="04090003" w:tentative="1">
+      <w:start w:val="1"/>
+      <w:numFmt w:val="bullet"/>
+      <w:lvlText w:val="o"/>
+      <w:lvlJc w:val="left"/>
+      <w:pPr>
+        <w:ind w:left="3600" w:hanging="360"/>
+      </w:pPr>
+      <w:rPr>
+        <w:rFonts w:ascii="Courier New" w:hAnsi="Courier New" w:cs="Courier New" w:hint="default"/>
+      </w:rPr>
+    </w:lvl>
+    <w:lvl w:ilvl="5" w:tplc="04090005" w:tentative="1">
+      <w:start w:val="1"/>
+      <w:numFmt w:val="bullet"/>
+      <w:lvlText w:val=""/>
+      <w:lvlJc w:val="left"/>
+      <w:pPr>
+        <w:ind w:left="4320" w:hanging="360"/>
+      </w:pPr>
+      <w:rPr>
+        <w:rFonts w:ascii="Wingdings" w:hAnsi="Wingdings" w:hint="default"/>
+      </w:rPr>
+    </w:lvl>
+    <w:lvl w:ilvl="6" w:tplc="04090001" w:tentative="1">
+      <w:start w:val="1"/>
+      <w:numFmt w:val="bullet"/>
+      <w:lvlText w:val=""/>
+      <w:lvlJc w:val="left"/>
+      <w:pPr>
+        <w:ind w:left="5040" w:hanging="360"/>
+      </w:pPr>
+      <w:rPr>
+        <w:rFonts w:ascii="Symbol" w:hAnsi="Symbol" w:hint="default"/>
+      </w:rPr>
+    </w:lvl>
+    <w:lvl w:ilvl="7" w:tplc="04090003" w:tentative="1">
+      <w:start w:val="1"/>
+      <w:numFmt w:val="bullet"/>
+      <w:lvlText w:val="o"/>
+      <w:lvlJc w:val="left"/>
+      <w:pPr>
+        <w:ind w:left="5760" w:hanging="360"/>
+      </w:pPr>
+      <w:rPr>
+        <w:rFonts w:ascii="Courier New" w:hAnsi="Courier New" w:cs="Courier New" w:hint="default"/>
+      </w:rPr>
+    </w:lvl>
+    <w:lvl w:ilvl="8" w:tplc="04090005" w:tentative="1">
+      <w:start w:val="1"/>
+      <w:numFmt w:val="bullet"/>
+      <w:lvlText w:val=""/>
+      <w:lvlJc w:val="left"/>
+      <w:pPr>
+        <w:ind w:left="6480" w:hanging="360"/>
+      </w:pPr>
+      <w:rPr>
+        <w:rFonts w:ascii="Wingdings" w:hAnsi="Wingdings" w:hint="default"/>
+      </w:rPr>
+    </w:lvl>
+  </w:abstractNum>
+  <w:abstractNum w:abstractNumId="11" w15:restartNumberingAfterBreak="0">
     <w:nsid w:val="3B7A6C22"/>
     <w:multiLevelType w:val="hybridMultilevel"/>
     <w:tmpl w:val="283CE644"/>
@@ -3817,7 +4165,7 @@
       </w:pPr>
     </w:lvl>
   </w:abstractNum>
-  <w:abstractNum w:abstractNumId="9" w15:restartNumberingAfterBreak="0">
+  <w:abstractNum w:abstractNumId="12" w15:restartNumberingAfterBreak="0">
     <w:nsid w:val="47204C5D"/>
     <w:multiLevelType w:val="hybridMultilevel"/>
     <w:tmpl w:val="C2B651E0"/>
@@ -3930,7 +4278,7 @@
       </w:rPr>
     </w:lvl>
   </w:abstractNum>
-  <w:abstractNum w:abstractNumId="10" w15:restartNumberingAfterBreak="0">
+  <w:abstractNum w:abstractNumId="13" w15:restartNumberingAfterBreak="0">
     <w:nsid w:val="69E95E7C"/>
     <w:multiLevelType w:val="hybridMultilevel"/>
     <w:tmpl w:val="07AA65C4"/>
@@ -4016,7 +4364,7 @@
       </w:pPr>
     </w:lvl>
   </w:abstractNum>
-  <w:abstractNum w:abstractNumId="11" w15:restartNumberingAfterBreak="0">
+  <w:abstractNum w:abstractNumId="14" w15:restartNumberingAfterBreak="0">
     <w:nsid w:val="6DEA68AC"/>
     <w:multiLevelType w:val="hybridMultilevel"/>
     <w:tmpl w:val="AEA465DE"/>
@@ -4128,7 +4476,7 @@
       </w:rPr>
     </w:lvl>
   </w:abstractNum>
-  <w:abstractNum w:abstractNumId="12" w15:restartNumberingAfterBreak="0">
+  <w:abstractNum w:abstractNumId="15" w15:restartNumberingAfterBreak="0">
     <w:nsid w:val="7C1627C9"/>
     <w:multiLevelType w:val="hybridMultilevel"/>
     <w:tmpl w:val="196ED5B0"/>
@@ -4242,43 +4590,52 @@
     </w:lvl>
   </w:abstractNum>
   <w:num w:numId="1">
-    <w:abstractNumId w:val="7"/>
+    <w:abstractNumId w:val="9"/>
   </w:num>
   <w:num w:numId="2">
     <w:abstractNumId w:val="0"/>
   </w:num>
   <w:num w:numId="3">
+    <w:abstractNumId w:val="5"/>
+  </w:num>
+  <w:num w:numId="4">
     <w:abstractNumId w:val="4"/>
   </w:num>
-  <w:num w:numId="4">
-    <w:abstractNumId w:val="3"/>
-  </w:num>
   <w:num w:numId="5">
-    <w:abstractNumId w:val="10"/>
+    <w:abstractNumId w:val="13"/>
   </w:num>
   <w:num w:numId="6">
-    <w:abstractNumId w:val="8"/>
+    <w:abstractNumId w:val="11"/>
   </w:num>
   <w:num w:numId="7">
     <w:abstractNumId w:val="2"/>
   </w:num>
   <w:num w:numId="8">
-    <w:abstractNumId w:val="6"/>
+    <w:abstractNumId w:val="8"/>
   </w:num>
   <w:num w:numId="9">
-    <w:abstractNumId w:val="5"/>
+    <w:abstractNumId w:val="7"/>
   </w:num>
   <w:num w:numId="10">
     <w:abstractNumId w:val="1"/>
   </w:num>
   <w:num w:numId="11">
-    <w:abstractNumId w:val="11"/>
+    <w:abstractNumId w:val="14"/>
   </w:num>
   <w:num w:numId="12">
-    <w:abstractNumId w:val="9"/>
+    <w:abstractNumId w:val="12"/>
   </w:num>
   <w:num w:numId="13">
-    <w:abstractNumId w:val="12"/>
+    <w:abstractNumId w:val="15"/>
+  </w:num>
+  <w:num w:numId="14">
+    <w:abstractNumId w:val="6"/>
+  </w:num>
+  <w:num w:numId="15">
+    <w:abstractNumId w:val="10"/>
+  </w:num>
+  <w:num w:numId="16">
+    <w:abstractNumId w:val="3"/>
   </w:num>
 </w:numbering>
 </file>
@@ -5152,6 +5509,19 @@
       <w:u w:val="single"/>
     </w:rPr>
   </w:style>
+  <w:style w:type="paragraph" w:styleId="NormalWeb">
+    <w:name w:val="Normal (Web)"/>
+    <w:basedOn w:val="Normal"/>
+    <w:uiPriority w:val="99"/>
+    <w:unhideWhenUsed/>
+    <w:rsid w:val="00FD080C"/>
+    <w:pPr>
+      <w:spacing w:before="100" w:beforeAutospacing="1" w:after="100" w:afterAutospacing="1"/>
+    </w:pPr>
+    <w:rPr>
+      <w:rFonts w:ascii="Times New Roman" w:eastAsia="Times New Roman" w:hAnsi="Times New Roman" w:cs="Times New Roman"/>
+    </w:rPr>
+  </w:style>
 </w:styles>
 </file>
 

</xml_diff>